<commit_message>
Napisana dokumentacija i dodane slike
</commit_message>
<xml_diff>
--- a/lab3-dokumentacija.docx
+++ b/lab3-dokumentacija.docx
@@ -19,9 +19,11 @@
           <w:numId w:val="1"/>
         </w:numPr>
       </w:pPr>
+      <w:proofErr w:type="spellStart"/>
       <w:r>
         <w:t>Bewitch</w:t>
       </w:r>
+      <w:proofErr w:type="spellEnd"/>
       <w:r>
         <w:t xml:space="preserve"> – kratk</w:t>
       </w:r>
@@ -44,7 +46,49 @@
         <w:t>aboratorijske vježbe implementirana</w:t>
       </w:r>
       <w:r>
-        <w:t xml:space="preserve"> je originalna video igra „Bewitch“. Igrač kontrolira vješticu koja leti na metli i mora se obraniti od nadolazećih valova agresivnih šišmiša i nemrtvih čarobnjaka koristeći vlastitih magičnih sposobnosti. Neki od koncepata </w:t>
+        <w:t xml:space="preserve"> je originalna video igra „</w:t>
+      </w:r>
+      <w:proofErr w:type="spellStart"/>
+      <w:r>
+        <w:t>Bewitch</w:t>
+      </w:r>
+      <w:proofErr w:type="spellEnd"/>
+      <w:r>
+        <w:t>“</w:t>
+      </w:r>
+      <w:r>
+        <w:t xml:space="preserve"> inspirirana klasičnim 2D </w:t>
+      </w:r>
+      <w:proofErr w:type="spellStart"/>
+      <w:r>
+        <w:t>shooter</w:t>
+      </w:r>
+      <w:proofErr w:type="spellEnd"/>
+      <w:r>
+        <w:t>-ima</w:t>
+      </w:r>
+      <w:r>
+        <w:t xml:space="preserve">. Igrač kontrolira vješticu koja leti na metli i mora se obraniti od nadolazećih valova agresivnih šišmiša i </w:t>
+      </w:r>
+      <w:proofErr w:type="spellStart"/>
+      <w:r>
+        <w:t>nemrtvih</w:t>
+      </w:r>
+      <w:proofErr w:type="spellEnd"/>
+      <w:r>
+        <w:t xml:space="preserve"> čarobnjaka koristeći vlastit</w:t>
+      </w:r>
+      <w:r>
+        <w:t>e</w:t>
+      </w:r>
+      <w:r>
+        <w:t xml:space="preserve"> magičn</w:t>
+      </w:r>
+      <w:r>
+        <w:t xml:space="preserve">e </w:t>
+      </w:r>
+      <w:r>
+        <w:t xml:space="preserve">sposobnosti. Neki od koncepata </w:t>
       </w:r>
       <w:r>
         <w:t>obrađenih na predmetu Računalna animacija koji su korišteni u izradi ove video igre su animacija, detekcija kolizije, te sustavi čestica.</w:t>
@@ -79,7 +123,31 @@
     <w:p/>
     <w:p>
       <w:r>
-        <w:t>Vještica se unutar scene može pomicati u smjeru naprijed-nazad (x-os) i gore-dolje (y-os), što igrač može kontrolirati pritiskom na tipke W, A, S i D. Vještica ne može izaći iz okvira scene što je ostvareno postavljanjem ograničenja na poziciju vještice unutar scene s maksimalnim i minimalnim vrijednostima x i y koordinate.</w:t>
+        <w:t xml:space="preserve">Vještica se unutar scene može pomicati u smjeru naprijed-nazad (x-os) i gore-dolje (y-os), što igrač može kontrolirati pritiskom na tipke W, A, S i D. Vještica ne može izaći iz okvira scene što je ostvareno postavljanjem ograničenja na poziciju vještice unutar scene </w:t>
+      </w:r>
+      <w:r>
+        <w:t>pomoći</w:t>
+      </w:r>
+      <w:r>
+        <w:t xml:space="preserve"> maksimalni</w:t>
+      </w:r>
+      <w:r>
+        <w:t>h</w:t>
+      </w:r>
+      <w:r>
+        <w:t xml:space="preserve"> i minimalni</w:t>
+      </w:r>
+      <w:r>
+        <w:t xml:space="preserve">h </w:t>
+      </w:r>
+      <w:r>
+        <w:t>vrijednosti x i y koordinat</w:t>
+      </w:r>
+      <w:r>
+        <w:t>a</w:t>
+      </w:r>
+      <w:r>
+        <w:t>.</w:t>
       </w:r>
     </w:p>
     <w:p>
@@ -87,6 +155,1206 @@
         <w:t>Vještica također ima sposobnost pucanja električnog projektila kako bi uništila nadolazeće neprijatelje. Lijevim klikom na miš bilo gdje unutar scene, vještica ispucava projektil u smjeru miša. Projektili koji izađu iz okvira scene uništavaju se kako bi se sačuvala memorija i poboljšale performanse.</w:t>
       </w:r>
     </w:p>
+    <w:p/>
+    <w:p>
+      <w:pPr>
+        <w:pStyle w:val="Heading2"/>
+        <w:numPr>
+          <w:ilvl w:val="1"/>
+          <w:numId w:val="1"/>
+        </w:numPr>
+      </w:pPr>
+      <w:r>
+        <w:t>Neprijatelji</w:t>
+      </w:r>
+    </w:p>
+    <w:p/>
+    <w:p>
+      <w:r>
+        <w:rPr>
+          <w:noProof/>
+        </w:rPr>
+        <w:drawing>
+          <wp:anchor distT="0" distB="0" distL="114300" distR="114300" simplePos="0" relativeHeight="251658240" behindDoc="1" locked="0" layoutInCell="1" allowOverlap="1" wp14:anchorId="7E15B10C" wp14:editId="0E2A7150">
+            <wp:simplePos x="0" y="0"/>
+            <wp:positionH relativeFrom="margin">
+              <wp:posOffset>2781300</wp:posOffset>
+            </wp:positionH>
+            <wp:positionV relativeFrom="paragraph">
+              <wp:posOffset>145415</wp:posOffset>
+            </wp:positionV>
+            <wp:extent cx="2880360" cy="1905000"/>
+            <wp:effectExtent l="0" t="0" r="0" b="0"/>
+            <wp:wrapTight wrapText="bothSides">
+              <wp:wrapPolygon edited="0">
+                <wp:start x="0" y="0"/>
+                <wp:lineTo x="0" y="21384"/>
+                <wp:lineTo x="21429" y="21384"/>
+                <wp:lineTo x="21429" y="0"/>
+                <wp:lineTo x="0" y="0"/>
+              </wp:wrapPolygon>
+            </wp:wrapTight>
+            <wp:docPr id="2" name="Picture 2" descr="A picture containing sign&#10;&#10;Description automatically generated"/>
+            <wp:cNvGraphicFramePr>
+              <a:graphicFrameLocks xmlns:a="http://schemas.openxmlformats.org/drawingml/2006/main" noChangeAspect="1"/>
+            </wp:cNvGraphicFramePr>
+            <a:graphic xmlns:a="http://schemas.openxmlformats.org/drawingml/2006/main">
+              <a:graphicData uri="http://schemas.openxmlformats.org/drawingml/2006/picture">
+                <pic:pic xmlns:pic="http://schemas.openxmlformats.org/drawingml/2006/picture">
+                  <pic:nvPicPr>
+                    <pic:cNvPr id="2" name="Picture 2" descr="A picture containing sign&#10;&#10;Description automatically generated"/>
+                    <pic:cNvPicPr/>
+                  </pic:nvPicPr>
+                  <pic:blipFill>
+                    <a:blip r:embed="rId5">
+                      <a:extLst>
+                        <a:ext uri="{28A0092B-C50C-407E-A947-70E740481C1C}">
+                          <a14:useLocalDpi xmlns:a14="http://schemas.microsoft.com/office/drawing/2010/main" val="0"/>
+                        </a:ext>
+                      </a:extLst>
+                    </a:blip>
+                    <a:stretch>
+                      <a:fillRect/>
+                    </a:stretch>
+                  </pic:blipFill>
+                  <pic:spPr>
+                    <a:xfrm>
+                      <a:off x="0" y="0"/>
+                      <a:ext cx="2880360" cy="1905000"/>
+                    </a:xfrm>
+                    <a:prstGeom prst="rect">
+                      <a:avLst/>
+                    </a:prstGeom>
+                  </pic:spPr>
+                </pic:pic>
+              </a:graphicData>
+            </a:graphic>
+            <wp14:sizeRelH relativeFrom="margin">
+              <wp14:pctWidth>0</wp14:pctWidth>
+            </wp14:sizeRelH>
+            <wp14:sizeRelV relativeFrom="margin">
+              <wp14:pctHeight>0</wp14:pctHeight>
+            </wp14:sizeRelV>
+          </wp:anchor>
+        </w:drawing>
+      </w:r>
+      <w:r>
+        <w:t>S desne strane ekrana, u scenu ulaze neprijatelji. Kontinuirano stvaranje neprijatelja ostvareno je „</w:t>
+      </w:r>
+      <w:proofErr w:type="spellStart"/>
+      <w:r>
+        <w:t>SpawnManagerom</w:t>
+      </w:r>
+      <w:proofErr w:type="spellEnd"/>
+      <w:r>
+        <w:t xml:space="preserve">“ koji kontinuirano </w:t>
+      </w:r>
+      <w:proofErr w:type="spellStart"/>
+      <w:r>
+        <w:t>instancira</w:t>
+      </w:r>
+      <w:proofErr w:type="spellEnd"/>
+      <w:r>
+        <w:t xml:space="preserve"> nove neprijatelje, nasumično odabirući njihovu poziciju (na y-osi) i vrstu neprijatelja koja će se stvoriti. Mogući neprijatelji su mali šišmiš, veliki šišmiš i kostur čarobnjak. Šišmiši lete po zraku i aktivno prate poziciju igrača ako su mu dovoljno blizu te napadaju pravocrtnim zalijetanjem na igrača, dok kosturi hodaju isključivo po zemlji i gađaju igrača vatrenim projektilima.</w:t>
+      </w:r>
+    </w:p>
+    <w:p>
+      <w:r>
+        <w:t>Slično kao i sa projektilima, a</w:t>
+      </w:r>
+      <w:r>
+        <w:t>ko neprijatelji izađu iz okvira scene (s lijeve strane ekrana)</w:t>
+      </w:r>
+      <w:r>
+        <w:t xml:space="preserve"> ili ako ih igrač uništi, objekti neprijatelja se uništavaju radi </w:t>
+      </w:r>
+      <w:proofErr w:type="spellStart"/>
+      <w:r>
+        <w:t>sačuvanja</w:t>
+      </w:r>
+      <w:proofErr w:type="spellEnd"/>
+      <w:r>
+        <w:t xml:space="preserve"> memorije.</w:t>
+      </w:r>
+    </w:p>
+    <w:p/>
+    <w:p>
+      <w:pPr>
+        <w:pStyle w:val="Heading2"/>
+        <w:numPr>
+          <w:ilvl w:val="1"/>
+          <w:numId w:val="1"/>
+        </w:numPr>
+      </w:pPr>
+      <w:r>
+        <w:t>Kolizije</w:t>
+      </w:r>
+    </w:p>
+    <w:p/>
+    <w:p>
+      <w:r>
+        <w:rPr>
+          <w:noProof/>
+        </w:rPr>
+        <w:drawing>
+          <wp:anchor distT="0" distB="0" distL="114300" distR="114300" simplePos="0" relativeHeight="251659264" behindDoc="0" locked="0" layoutInCell="1" allowOverlap="1" wp14:anchorId="09D136D4" wp14:editId="09660972">
+            <wp:simplePos x="0" y="0"/>
+            <wp:positionH relativeFrom="margin">
+              <wp:posOffset>3076575</wp:posOffset>
+            </wp:positionH>
+            <wp:positionV relativeFrom="paragraph">
+              <wp:posOffset>11430</wp:posOffset>
+            </wp:positionV>
+            <wp:extent cx="2377440" cy="1531620"/>
+            <wp:effectExtent l="0" t="0" r="3810" b="0"/>
+            <wp:wrapSquare wrapText="bothSides"/>
+            <wp:docPr id="4" name="Picture 4" descr="Graphical user interface, application&#10;&#10;Description automatically generated"/>
+            <wp:cNvGraphicFramePr>
+              <a:graphicFrameLocks xmlns:a="http://schemas.openxmlformats.org/drawingml/2006/main" noChangeAspect="1"/>
+            </wp:cNvGraphicFramePr>
+            <a:graphic xmlns:a="http://schemas.openxmlformats.org/drawingml/2006/main">
+              <a:graphicData uri="http://schemas.openxmlformats.org/drawingml/2006/picture">
+                <pic:pic xmlns:pic="http://schemas.openxmlformats.org/drawingml/2006/picture">
+                  <pic:nvPicPr>
+                    <pic:cNvPr id="4" name="Picture 4" descr="Graphical user interface, application&#10;&#10;Description automatically generated"/>
+                    <pic:cNvPicPr/>
+                  </pic:nvPicPr>
+                  <pic:blipFill>
+                    <a:blip r:embed="rId6">
+                      <a:extLst>
+                        <a:ext uri="{28A0092B-C50C-407E-A947-70E740481C1C}">
+                          <a14:useLocalDpi xmlns:a14="http://schemas.microsoft.com/office/drawing/2010/main" val="0"/>
+                        </a:ext>
+                      </a:extLst>
+                    </a:blip>
+                    <a:stretch>
+                      <a:fillRect/>
+                    </a:stretch>
+                  </pic:blipFill>
+                  <pic:spPr>
+                    <a:xfrm>
+                      <a:off x="0" y="0"/>
+                      <a:ext cx="2377440" cy="1531620"/>
+                    </a:xfrm>
+                    <a:prstGeom prst="rect">
+                      <a:avLst/>
+                    </a:prstGeom>
+                  </pic:spPr>
+                </pic:pic>
+              </a:graphicData>
+            </a:graphic>
+          </wp:anchor>
+        </w:drawing>
+      </w:r>
+      <w:r>
+        <w:t xml:space="preserve">Ako se igrač sudari sa neprijateljem ili neprijateljskim projektilom, ili ako se neprijatelj sudari sa igračevim projektilom, igrač, odnosno neprijatelj, izgubi određenu količinu života. Detekcije kolizija ostvarene su </w:t>
+      </w:r>
+      <w:proofErr w:type="spellStart"/>
+      <w:r>
+        <w:t>predefiniranim</w:t>
+      </w:r>
+      <w:proofErr w:type="spellEnd"/>
+      <w:r>
+        <w:t xml:space="preserve"> „</w:t>
+      </w:r>
+      <w:proofErr w:type="spellStart"/>
+      <w:r>
+        <w:t>Collider</w:t>
+      </w:r>
+      <w:proofErr w:type="spellEnd"/>
+      <w:r>
+        <w:t xml:space="preserve">“ komponentama. </w:t>
+      </w:r>
+      <w:proofErr w:type="spellStart"/>
+      <w:r>
+        <w:t>Collideri</w:t>
+      </w:r>
+      <w:proofErr w:type="spellEnd"/>
+      <w:r>
+        <w:t xml:space="preserve"> igrača, neprijatelja i projektila imaju oblik kruga koji aproksimira njihovu siluetu, te ako se dva </w:t>
+      </w:r>
+      <w:proofErr w:type="spellStart"/>
+      <w:r>
+        <w:t>collidera</w:t>
+      </w:r>
+      <w:proofErr w:type="spellEnd"/>
+      <w:r>
+        <w:t xml:space="preserve"> dotaknu, želimo izvršiti određenu akciju. </w:t>
+      </w:r>
+    </w:p>
+    <w:p>
+      <w:r>
+        <w:t>U slučaju kolizije igrača i neprijatelja, igrač gubi jedan život. U slučaju kolizije igračevog projektila i neprijatelja, neprijatelj gubi količinu života određenog „</w:t>
+      </w:r>
+      <w:proofErr w:type="spellStart"/>
+      <w:r>
+        <w:t>damage</w:t>
+      </w:r>
+      <w:proofErr w:type="spellEnd"/>
+      <w:r>
+        <w:t>“ atributom projektila modificiranog sa bonusima koje je igrač skupio.  Ako se igrač sudari s neprijateljskim projektilom, igrač gubi jedan život.</w:t>
+      </w:r>
+    </w:p>
+    <w:p>
+      <w:r>
+        <w:t>Igrač se također može sudariti i sa posebnim „</w:t>
+      </w:r>
+      <w:proofErr w:type="spellStart"/>
+      <w:r>
+        <w:t>PowerUp</w:t>
+      </w:r>
+      <w:proofErr w:type="spellEnd"/>
+      <w:r>
+        <w:t xml:space="preserve">“ objektima. Kada se sudari s njima, odnosno kada ih pokupi, igrač dobiva poseban bonus određen vrstom </w:t>
+      </w:r>
+      <w:proofErr w:type="spellStart"/>
+      <w:r>
+        <w:t>powerup</w:t>
+      </w:r>
+      <w:proofErr w:type="spellEnd"/>
+      <w:r>
+        <w:t>-a.</w:t>
+      </w:r>
+      <w:r>
+        <w:t xml:space="preserve"> Nasumični </w:t>
+      </w:r>
+      <w:proofErr w:type="spellStart"/>
+      <w:r>
+        <w:t>powerup</w:t>
+      </w:r>
+      <w:proofErr w:type="spellEnd"/>
+      <w:r>
+        <w:t>-ovi se, slično kao i neprijatelji, stvaraju s desne strane ekrana svakih nekoliko sekundi</w:t>
+      </w:r>
+    </w:p>
+    <w:p>
+      <w:r>
+        <w:t xml:space="preserve">Kako bi sve kolizije funkcionirale, bitno je da </w:t>
+      </w:r>
+      <w:r>
+        <w:t xml:space="preserve">oba </w:t>
+      </w:r>
+      <w:r>
+        <w:t>objekt</w:t>
+      </w:r>
+      <w:r>
+        <w:t>a imaju postavljenu „</w:t>
+      </w:r>
+      <w:proofErr w:type="spellStart"/>
+      <w:r>
+        <w:t>Collider</w:t>
+      </w:r>
+      <w:proofErr w:type="spellEnd"/>
+      <w:r>
+        <w:t xml:space="preserve">“ komponentu sa ispravno definiranim rubom </w:t>
+      </w:r>
+      <w:proofErr w:type="spellStart"/>
+      <w:r>
+        <w:t>collidera</w:t>
+      </w:r>
+      <w:proofErr w:type="spellEnd"/>
+      <w:r>
+        <w:t xml:space="preserve"> te da je </w:t>
+      </w:r>
+      <w:proofErr w:type="spellStart"/>
+      <w:r>
+        <w:t>collider</w:t>
+      </w:r>
+      <w:proofErr w:type="spellEnd"/>
+      <w:r>
+        <w:t xml:space="preserve"> aktiviran.</w:t>
+      </w:r>
+    </w:p>
+    <w:p/>
+    <w:p>
+      <w:pPr>
+        <w:pStyle w:val="Heading2"/>
+        <w:numPr>
+          <w:ilvl w:val="1"/>
+          <w:numId w:val="1"/>
+        </w:numPr>
+      </w:pPr>
+      <w:r>
+        <w:t>Teksture</w:t>
+      </w:r>
+    </w:p>
+    <w:p/>
+    <w:p>
+      <w:r>
+        <w:t>Svim objektima u igri pridodana je tekstura, odnosno „</w:t>
+      </w:r>
+      <w:proofErr w:type="spellStart"/>
+      <w:r>
+        <w:t>sprite</w:t>
+      </w:r>
+      <w:proofErr w:type="spellEnd"/>
+      <w:r>
+        <w:t>“ koja ih predstavlja u igri.</w:t>
+      </w:r>
+      <w:r>
+        <w:t xml:space="preserve"> </w:t>
+      </w:r>
+      <w:r>
+        <w:t xml:space="preserve">Igrač kontrolira vješticu, pa objekt ima </w:t>
+      </w:r>
+      <w:proofErr w:type="spellStart"/>
+      <w:r>
+        <w:t>sprite</w:t>
+      </w:r>
+      <w:proofErr w:type="spellEnd"/>
+      <w:r>
+        <w:t xml:space="preserve"> vještice koja leti na metli. Mali i veliki šišmiši imaju isti </w:t>
+      </w:r>
+      <w:proofErr w:type="spellStart"/>
+      <w:r>
+        <w:t>sprite</w:t>
+      </w:r>
+      <w:proofErr w:type="spellEnd"/>
+      <w:r>
+        <w:t xml:space="preserve">, ali su veliki naravno veći i različite su boje. </w:t>
+      </w:r>
+      <w:proofErr w:type="spellStart"/>
+      <w:r>
+        <w:t>Nemrtvi</w:t>
+      </w:r>
+      <w:proofErr w:type="spellEnd"/>
+      <w:r>
+        <w:t xml:space="preserve"> čarobnjaci imaju </w:t>
+      </w:r>
+      <w:proofErr w:type="spellStart"/>
+      <w:r>
+        <w:t>sprite</w:t>
+      </w:r>
+      <w:proofErr w:type="spellEnd"/>
+      <w:r>
+        <w:t xml:space="preserve"> kostura s čarobnjačkim štitom i čarobnim štapom. </w:t>
+      </w:r>
+      <w:proofErr w:type="spellStart"/>
+      <w:r>
+        <w:t>Powerup</w:t>
+      </w:r>
+      <w:proofErr w:type="spellEnd"/>
+      <w:r>
+        <w:t xml:space="preserve">-ovi imaju </w:t>
+      </w:r>
+      <w:proofErr w:type="spellStart"/>
+      <w:r>
+        <w:t>sprite</w:t>
+      </w:r>
+      <w:proofErr w:type="spellEnd"/>
+      <w:r>
+        <w:t>-ove koji indiciraju koji bonus daju. Tako srce vraća jedan život, plava bočica vraća potrošenu manu, mač povećava količinu štete koju igrač zadaje svojim projektilima, a štit daje privremenu neranjivost i radi štetu neprijateljima koji se sudare s igračem.</w:t>
+      </w:r>
+    </w:p>
+    <w:p/>
+    <w:p>
+      <w:pPr>
+        <w:pStyle w:val="Heading2"/>
+        <w:numPr>
+          <w:ilvl w:val="1"/>
+          <w:numId w:val="1"/>
+        </w:numPr>
+      </w:pPr>
+      <w:r>
+        <w:t>Animacije</w:t>
+      </w:r>
+    </w:p>
+    <w:p/>
+    <w:p>
+      <w:r>
+        <w:t>Igra bi bila poprilično statična i monotona da se svi objekti sami od sebe ukipljeno pomiču po sceni. Zato su im dodane različite animacije koje daju dozu života i prirodnosti igri.</w:t>
+      </w:r>
+    </w:p>
+    <w:p>
+      <w:r>
+        <w:t>Vještici kosa leprša po zraku, metla se kontinuirano giba gore-dolje, a glava joj gori dok leti po zraku. Neprijatelji također imaju animacije dok se kreću, a imaju i posebne animacije za napad. Šišmiši su pri zaletu zamućeni kako bi se dobio prividan dojam brzog kretanja, a kosturi podižu svoj štap i ispaljuju vatrenu kuglu na igrača.</w:t>
+      </w:r>
+    </w:p>
+    <w:p>
+      <w:r>
+        <w:lastRenderedPageBreak/>
+        <w:t>Prijelaz između animacija za kretanje i napad definiran je u „Animator“ komponenti koja je pridružena svakom od neprijatelja. U njemu možemo definirati uvjete za prijelaz između animacija te ih možemo postavljati kroz skripte kako bi se u pravo vrijeme aktivirala prikladna animacija.</w:t>
+      </w:r>
+    </w:p>
+    <w:p>
+      <w:r>
+        <w:rPr>
+          <w:noProof/>
+        </w:rPr>
+        <w:drawing>
+          <wp:anchor distT="0" distB="0" distL="114300" distR="114300" simplePos="0" relativeHeight="251660288" behindDoc="1" locked="0" layoutInCell="1" allowOverlap="1" wp14:anchorId="6191CC7F" wp14:editId="7C0C6277">
+            <wp:simplePos x="0" y="0"/>
+            <wp:positionH relativeFrom="margin">
+              <wp:align>center</wp:align>
+            </wp:positionH>
+            <wp:positionV relativeFrom="paragraph">
+              <wp:posOffset>13335</wp:posOffset>
+            </wp:positionV>
+            <wp:extent cx="4857750" cy="1381125"/>
+            <wp:effectExtent l="0" t="0" r="0" b="9525"/>
+            <wp:wrapTight wrapText="bothSides">
+              <wp:wrapPolygon edited="0">
+                <wp:start x="0" y="0"/>
+                <wp:lineTo x="0" y="21451"/>
+                <wp:lineTo x="21515" y="21451"/>
+                <wp:lineTo x="21515" y="0"/>
+                <wp:lineTo x="0" y="0"/>
+              </wp:wrapPolygon>
+            </wp:wrapTight>
+            <wp:docPr id="5" name="Picture 5"/>
+            <wp:cNvGraphicFramePr>
+              <a:graphicFrameLocks xmlns:a="http://schemas.openxmlformats.org/drawingml/2006/main" noChangeAspect="1"/>
+            </wp:cNvGraphicFramePr>
+            <a:graphic xmlns:a="http://schemas.openxmlformats.org/drawingml/2006/main">
+              <a:graphicData uri="http://schemas.openxmlformats.org/drawingml/2006/picture">
+                <pic:pic xmlns:pic="http://schemas.openxmlformats.org/drawingml/2006/picture">
+                  <pic:nvPicPr>
+                    <pic:cNvPr id="0" name="Picture 3"/>
+                    <pic:cNvPicPr>
+                      <a:picLocks noChangeAspect="1" noChangeArrowheads="1"/>
+                    </pic:cNvPicPr>
+                  </pic:nvPicPr>
+                  <pic:blipFill>
+                    <a:blip r:embed="rId7">
+                      <a:extLst>
+                        <a:ext uri="{28A0092B-C50C-407E-A947-70E740481C1C}">
+                          <a14:useLocalDpi xmlns:a14="http://schemas.microsoft.com/office/drawing/2010/main" val="0"/>
+                        </a:ext>
+                      </a:extLst>
+                    </a:blip>
+                    <a:srcRect/>
+                    <a:stretch>
+                      <a:fillRect/>
+                    </a:stretch>
+                  </pic:blipFill>
+                  <pic:spPr bwMode="auto">
+                    <a:xfrm>
+                      <a:off x="0" y="0"/>
+                      <a:ext cx="4857750" cy="1381125"/>
+                    </a:xfrm>
+                    <a:prstGeom prst="rect">
+                      <a:avLst/>
+                    </a:prstGeom>
+                    <a:noFill/>
+                    <a:ln>
+                      <a:noFill/>
+                    </a:ln>
+                  </pic:spPr>
+                </pic:pic>
+              </a:graphicData>
+            </a:graphic>
+          </wp:anchor>
+        </w:drawing>
+      </w:r>
+    </w:p>
+    <w:p/>
+    <w:p>
+      <w:pPr>
+        <w:pStyle w:val="Heading2"/>
+        <w:numPr>
+          <w:ilvl w:val="1"/>
+          <w:numId w:val="1"/>
+        </w:numPr>
+      </w:pPr>
+      <w:r>
+        <w:t>Vizualni efekti</w:t>
+      </w:r>
+    </w:p>
+    <w:p/>
+    <w:p>
+      <w:r>
+        <w:t xml:space="preserve">Da bi igra bila vizualno zanimljiva, a i da različiti događaji poput kolizije s projektilom budu jasniji, bitno je da objekti u igri imaju vizualne efekte. </w:t>
+      </w:r>
+    </w:p>
+    <w:p>
+      <w:r>
+        <w:t xml:space="preserve">Igračevi i neprijateljski projektili na sebi imaju sustav čestica koji prati poziciju projektila i </w:t>
+      </w:r>
+      <w:r>
+        <w:t xml:space="preserve"> te sustav čestica koji daje </w:t>
+      </w:r>
+      <w:r>
+        <w:t xml:space="preserve">vizualni indikator sudara. Igračevi projektili su električni s plavom paletom boja, dok su neprijateljski vatreni s narančastom shemom boja. </w:t>
+      </w:r>
+    </w:p>
+    <w:p>
+      <w:pPr>
+        <w:jc w:val="center"/>
+      </w:pPr>
+      <w:r>
+        <w:rPr>
+          <w:noProof/>
+        </w:rPr>
+        <w:drawing>
+          <wp:inline distT="0" distB="0" distL="0" distR="0" wp14:anchorId="570146A3" wp14:editId="4616028B">
+            <wp:extent cx="2654659" cy="1200841"/>
+            <wp:effectExtent l="0" t="0" r="0" b="0"/>
+            <wp:docPr id="6" name="Picture 6" descr="Background pattern&#10;&#10;Description automatically generated"/>
+            <wp:cNvGraphicFramePr>
+              <a:graphicFrameLocks xmlns:a="http://schemas.openxmlformats.org/drawingml/2006/main" noChangeAspect="1"/>
+            </wp:cNvGraphicFramePr>
+            <a:graphic xmlns:a="http://schemas.openxmlformats.org/drawingml/2006/main">
+              <a:graphicData uri="http://schemas.openxmlformats.org/drawingml/2006/picture">
+                <pic:pic xmlns:pic="http://schemas.openxmlformats.org/drawingml/2006/picture">
+                  <pic:nvPicPr>
+                    <pic:cNvPr id="6" name="Picture 6" descr="Background pattern&#10;&#10;Description automatically generated"/>
+                    <pic:cNvPicPr>
+                      <a:picLocks noChangeAspect="1" noChangeArrowheads="1"/>
+                    </pic:cNvPicPr>
+                  </pic:nvPicPr>
+                  <pic:blipFill>
+                    <a:blip r:embed="rId8">
+                      <a:extLst>
+                        <a:ext uri="{28A0092B-C50C-407E-A947-70E740481C1C}">
+                          <a14:useLocalDpi xmlns:a14="http://schemas.microsoft.com/office/drawing/2010/main" val="0"/>
+                        </a:ext>
+                      </a:extLst>
+                    </a:blip>
+                    <a:srcRect/>
+                    <a:stretch>
+                      <a:fillRect/>
+                    </a:stretch>
+                  </pic:blipFill>
+                  <pic:spPr bwMode="auto">
+                    <a:xfrm>
+                      <a:off x="0" y="0"/>
+                      <a:ext cx="2655377" cy="1201166"/>
+                    </a:xfrm>
+                    <a:prstGeom prst="rect">
+                      <a:avLst/>
+                    </a:prstGeom>
+                    <a:noFill/>
+                    <a:ln>
+                      <a:noFill/>
+                    </a:ln>
+                  </pic:spPr>
+                </pic:pic>
+              </a:graphicData>
+            </a:graphic>
+          </wp:inline>
+        </w:drawing>
+      </w:r>
+      <w:r>
+        <w:rPr>
+          <w:noProof/>
+        </w:rPr>
+        <w:drawing>
+          <wp:inline distT="0" distB="0" distL="0" distR="0" wp14:anchorId="778D9D75" wp14:editId="322DE503">
+            <wp:extent cx="2567174" cy="1206221"/>
+            <wp:effectExtent l="0" t="0" r="5080" b="0"/>
+            <wp:docPr id="7" name="Picture 7" descr="A picture containing text&#10;&#10;Description automatically generated">
+              <a:extLst xmlns:a="http://schemas.openxmlformats.org/drawingml/2006/main">
+                <a:ext uri="{C183D7F6-B498-43B3-948B-1728B52AA6E4}">
+                  <adec:decorative xmlns:adec="http://schemas.microsoft.com/office/drawing/2017/decorative" val="0"/>
+                </a:ext>
+              </a:extLst>
+            </wp:docPr>
+            <wp:cNvGraphicFramePr>
+              <a:graphicFrameLocks xmlns:a="http://schemas.openxmlformats.org/drawingml/2006/main" noChangeAspect="1"/>
+            </wp:cNvGraphicFramePr>
+            <a:graphic xmlns:a="http://schemas.openxmlformats.org/drawingml/2006/main">
+              <a:graphicData uri="http://schemas.openxmlformats.org/drawingml/2006/picture">
+                <pic:pic xmlns:pic="http://schemas.openxmlformats.org/drawingml/2006/picture">
+                  <pic:nvPicPr>
+                    <pic:cNvPr id="7" name="Picture 7" descr="A picture containing text&#10;&#10;Description automatically generated">
+                      <a:extLst>
+                        <a:ext uri="{C183D7F6-B498-43B3-948B-1728B52AA6E4}">
+                          <adec:decorative xmlns:adec="http://schemas.microsoft.com/office/drawing/2017/decorative" val="0"/>
+                        </a:ext>
+                      </a:extLst>
+                    </pic:cNvPr>
+                    <pic:cNvPicPr>
+                      <a:picLocks noChangeAspect="1" noChangeArrowheads="1"/>
+                    </pic:cNvPicPr>
+                  </pic:nvPicPr>
+                  <pic:blipFill>
+                    <a:blip r:embed="rId9">
+                      <a:extLst>
+                        <a:ext uri="{28A0092B-C50C-407E-A947-70E740481C1C}">
+                          <a14:useLocalDpi xmlns:a14="http://schemas.microsoft.com/office/drawing/2010/main" val="0"/>
+                        </a:ext>
+                      </a:extLst>
+                    </a:blip>
+                    <a:srcRect/>
+                    <a:stretch>
+                      <a:fillRect/>
+                    </a:stretch>
+                  </pic:blipFill>
+                  <pic:spPr bwMode="auto">
+                    <a:xfrm>
+                      <a:off x="0" y="0"/>
+                      <a:ext cx="2575536" cy="1210150"/>
+                    </a:xfrm>
+                    <a:prstGeom prst="rect">
+                      <a:avLst/>
+                    </a:prstGeom>
+                    <a:noFill/>
+                    <a:ln>
+                      <a:noFill/>
+                    </a:ln>
+                  </pic:spPr>
+                </pic:pic>
+              </a:graphicData>
+            </a:graphic>
+          </wp:inline>
+        </w:drawing>
+      </w:r>
+    </w:p>
+    <w:p>
+      <w:proofErr w:type="spellStart"/>
+      <w:r>
+        <w:t>Powerup</w:t>
+      </w:r>
+      <w:proofErr w:type="spellEnd"/>
+      <w:r>
+        <w:t>-ovi također imaju sustav čestica koji im daje sjaj oko sličice da bi se bolje istaknuli i kako bi se doimali važnima i vrijednima skupljanja.</w:t>
+      </w:r>
+    </w:p>
+    <w:p>
+      <w:pPr>
+        <w:jc w:val="center"/>
+      </w:pPr>
+      <w:r>
+        <w:rPr>
+          <w:noProof/>
+        </w:rPr>
+        <w:drawing>
+          <wp:inline distT="0" distB="0" distL="0" distR="0" wp14:anchorId="57FF7F03" wp14:editId="32B9D0C7">
+            <wp:extent cx="3045124" cy="1053713"/>
+            <wp:effectExtent l="0" t="0" r="3175" b="0"/>
+            <wp:docPr id="8" name="Picture 8"/>
+            <wp:cNvGraphicFramePr>
+              <a:graphicFrameLocks xmlns:a="http://schemas.openxmlformats.org/drawingml/2006/main" noChangeAspect="1"/>
+            </wp:cNvGraphicFramePr>
+            <a:graphic xmlns:a="http://schemas.openxmlformats.org/drawingml/2006/main">
+              <a:graphicData uri="http://schemas.openxmlformats.org/drawingml/2006/picture">
+                <pic:pic xmlns:pic="http://schemas.openxmlformats.org/drawingml/2006/picture">
+                  <pic:nvPicPr>
+                    <pic:cNvPr id="0" name="Picture 6"/>
+                    <pic:cNvPicPr>
+                      <a:picLocks noChangeAspect="1" noChangeArrowheads="1"/>
+                    </pic:cNvPicPr>
+                  </pic:nvPicPr>
+                  <pic:blipFill>
+                    <a:blip r:embed="rId10">
+                      <a:extLst>
+                        <a:ext uri="{28A0092B-C50C-407E-A947-70E740481C1C}">
+                          <a14:useLocalDpi xmlns:a14="http://schemas.microsoft.com/office/drawing/2010/main" val="0"/>
+                        </a:ext>
+                      </a:extLst>
+                    </a:blip>
+                    <a:srcRect/>
+                    <a:stretch>
+                      <a:fillRect/>
+                    </a:stretch>
+                  </pic:blipFill>
+                  <pic:spPr bwMode="auto">
+                    <a:xfrm>
+                      <a:off x="0" y="0"/>
+                      <a:ext cx="3062965" cy="1059886"/>
+                    </a:xfrm>
+                    <a:prstGeom prst="rect">
+                      <a:avLst/>
+                    </a:prstGeom>
+                    <a:noFill/>
+                    <a:ln>
+                      <a:noFill/>
+                    </a:ln>
+                  </pic:spPr>
+                </pic:pic>
+              </a:graphicData>
+            </a:graphic>
+          </wp:inline>
+        </w:drawing>
+      </w:r>
+    </w:p>
+    <w:p>
+      <w:pPr>
+        <w:jc w:val="center"/>
+      </w:pPr>
+    </w:p>
+    <w:p>
+      <w:pPr>
+        <w:pStyle w:val="Heading2"/>
+        <w:numPr>
+          <w:ilvl w:val="1"/>
+          <w:numId w:val="1"/>
+        </w:numPr>
+      </w:pPr>
+      <w:r>
+        <w:t>Zvučni efekti</w:t>
+      </w:r>
+    </w:p>
+    <w:p/>
+    <w:p>
+      <w:r>
+        <w:t xml:space="preserve">Različiti događaji </w:t>
+      </w:r>
+      <w:r>
+        <w:t xml:space="preserve">također su popraćeni s odgovarajućim zvukom, kako bi igraču bilo jasnije što se događa u igri. Zvučni efekti dodani su ispaljivanju projektila, sudaranju projektila, sudaru s neprijateljem, napadu neprijatelja, skupljanju </w:t>
+      </w:r>
+      <w:proofErr w:type="spellStart"/>
+      <w:r>
+        <w:t>powerup</w:t>
+      </w:r>
+      <w:proofErr w:type="spellEnd"/>
+      <w:r>
+        <w:t xml:space="preserve">-a, isteku trajanja </w:t>
+      </w:r>
+      <w:proofErr w:type="spellStart"/>
+      <w:r>
+        <w:t>powerup</w:t>
+      </w:r>
+      <w:proofErr w:type="spellEnd"/>
+      <w:r>
+        <w:t xml:space="preserve">-a. </w:t>
+      </w:r>
+    </w:p>
+    <w:p>
+      <w:r>
+        <w:t>U pozadinu je također dodana i retro muzika za postizanje ugođaja tokom igranja igre.</w:t>
+      </w:r>
+    </w:p>
+    <w:p/>
+    <w:p>
+      <w:pPr>
+        <w:pStyle w:val="Heading2"/>
+        <w:numPr>
+          <w:ilvl w:val="1"/>
+          <w:numId w:val="1"/>
+        </w:numPr>
+      </w:pPr>
+      <w:r>
+        <w:lastRenderedPageBreak/>
+        <w:t>Korisničko sučelje</w:t>
+      </w:r>
+    </w:p>
+    <w:p/>
+    <w:p>
+      <w:r>
+        <w:rPr>
+          <w:noProof/>
+        </w:rPr>
+        <w:drawing>
+          <wp:anchor distT="0" distB="0" distL="114300" distR="114300" simplePos="0" relativeHeight="251661312" behindDoc="0" locked="0" layoutInCell="1" allowOverlap="1" wp14:anchorId="33917231" wp14:editId="21635040">
+            <wp:simplePos x="0" y="0"/>
+            <wp:positionH relativeFrom="column">
+              <wp:posOffset>3872673</wp:posOffset>
+            </wp:positionH>
+            <wp:positionV relativeFrom="paragraph">
+              <wp:posOffset>5715</wp:posOffset>
+            </wp:positionV>
+            <wp:extent cx="1391920" cy="758825"/>
+            <wp:effectExtent l="0" t="0" r="0" b="3175"/>
+            <wp:wrapSquare wrapText="bothSides"/>
+            <wp:docPr id="9" name="Picture 9"/>
+            <wp:cNvGraphicFramePr>
+              <a:graphicFrameLocks xmlns:a="http://schemas.openxmlformats.org/drawingml/2006/main" noChangeAspect="1"/>
+            </wp:cNvGraphicFramePr>
+            <a:graphic xmlns:a="http://schemas.openxmlformats.org/drawingml/2006/main">
+              <a:graphicData uri="http://schemas.openxmlformats.org/drawingml/2006/picture">
+                <pic:pic xmlns:pic="http://schemas.openxmlformats.org/drawingml/2006/picture">
+                  <pic:nvPicPr>
+                    <pic:cNvPr id="0" name="Picture 7"/>
+                    <pic:cNvPicPr>
+                      <a:picLocks noChangeAspect="1" noChangeArrowheads="1"/>
+                    </pic:cNvPicPr>
+                  </pic:nvPicPr>
+                  <pic:blipFill>
+                    <a:blip r:embed="rId11">
+                      <a:extLst>
+                        <a:ext uri="{28A0092B-C50C-407E-A947-70E740481C1C}">
+                          <a14:useLocalDpi xmlns:a14="http://schemas.microsoft.com/office/drawing/2010/main" val="0"/>
+                        </a:ext>
+                      </a:extLst>
+                    </a:blip>
+                    <a:srcRect/>
+                    <a:stretch>
+                      <a:fillRect/>
+                    </a:stretch>
+                  </pic:blipFill>
+                  <pic:spPr bwMode="auto">
+                    <a:xfrm>
+                      <a:off x="0" y="0"/>
+                      <a:ext cx="1391920" cy="758825"/>
+                    </a:xfrm>
+                    <a:prstGeom prst="rect">
+                      <a:avLst/>
+                    </a:prstGeom>
+                    <a:noFill/>
+                    <a:ln>
+                      <a:noFill/>
+                    </a:ln>
+                  </pic:spPr>
+                </pic:pic>
+              </a:graphicData>
+            </a:graphic>
+            <wp14:sizeRelH relativeFrom="margin">
+              <wp14:pctWidth>0</wp14:pctWidth>
+            </wp14:sizeRelH>
+            <wp14:sizeRelV relativeFrom="margin">
+              <wp14:pctHeight>0</wp14:pctHeight>
+            </wp14:sizeRelV>
+          </wp:anchor>
+        </w:drawing>
+      </w:r>
+      <w:r>
+        <w:t>Tokom igre, igrač može vidjeti količinu života ko</w:t>
+      </w:r>
+      <w:r>
+        <w:t>ja mu je ostala, količinu mane, aktivne bonuse te postignuti rezultat u gornjem lijevom kutu scene. Svi ovi elementi iscrtavaju se na posebnom objektu „</w:t>
+      </w:r>
+      <w:proofErr w:type="spellStart"/>
+      <w:r>
+        <w:t>Canvas</w:t>
+      </w:r>
+      <w:proofErr w:type="spellEnd"/>
+      <w:r>
+        <w:t>“ koji je prilagođen veličini i rezoluciji prozora.</w:t>
+      </w:r>
+    </w:p>
+    <w:p/>
+    <w:p>
+      <w:r>
+        <w:t>Prije same igre, prikazuje se glavni izbornik sa gumbima za početak igre, mijenjanje postavki i izlazak iz igre. Nisu implementirane nikakve konkretne postavke već je izbornik postavki implementiran samo demonstrativno, bez ikakve posebne funkcionalnosti.</w:t>
+      </w:r>
+    </w:p>
+    <w:p>
+      <w:r>
+        <w:t>Igrač u bilo kojem trenutku igre može pritisnuti tipku „</w:t>
+      </w:r>
+      <w:proofErr w:type="spellStart"/>
+      <w:r>
+        <w:t>escape</w:t>
+      </w:r>
+      <w:proofErr w:type="spellEnd"/>
+      <w:r>
+        <w:t>“, što pauzira igru i preko scene prikazuje izbornik na kojem igrač može nastaviti igru ili se vratiti na glavni izbornik. Pritiskom na gumb „</w:t>
+      </w:r>
+      <w:proofErr w:type="spellStart"/>
+      <w:r>
+        <w:t>resume</w:t>
+      </w:r>
+      <w:proofErr w:type="spellEnd"/>
+      <w:r>
+        <w:t>“, ili ponovnim pritiskom tipke „</w:t>
+      </w:r>
+      <w:proofErr w:type="spellStart"/>
+      <w:r>
+        <w:t>escape</w:t>
+      </w:r>
+      <w:proofErr w:type="spellEnd"/>
+      <w:r>
+        <w:t>“ izbornik se gasi te se igra nastavlja.</w:t>
+      </w:r>
+    </w:p>
+    <w:p>
+      <w:r>
+        <w:t>Ako igrač izgubi sva tri života, prikazuje se ekran s konačnim ostvarenim rezultatom te izbornikom za pokretanje nove igru ili povratak na glavni izbornik.</w:t>
+      </w:r>
+    </w:p>
+    <w:p>
+      <w:pPr>
+        <w:jc w:val="center"/>
+      </w:pPr>
+      <w:r>
+        <w:rPr>
+          <w:noProof/>
+        </w:rPr>
+        <w:drawing>
+          <wp:inline distT="0" distB="0" distL="0" distR="0" wp14:anchorId="1B6E703B" wp14:editId="3C38256A">
+            <wp:extent cx="2163252" cy="2456121"/>
+            <wp:effectExtent l="0" t="0" r="8890" b="1905"/>
+            <wp:docPr id="12" name="Picture 12"/>
+            <wp:cNvGraphicFramePr>
+              <a:graphicFrameLocks xmlns:a="http://schemas.openxmlformats.org/drawingml/2006/main" noChangeAspect="1"/>
+            </wp:cNvGraphicFramePr>
+            <a:graphic xmlns:a="http://schemas.openxmlformats.org/drawingml/2006/main">
+              <a:graphicData uri="http://schemas.openxmlformats.org/drawingml/2006/picture">
+                <pic:pic xmlns:pic="http://schemas.openxmlformats.org/drawingml/2006/picture">
+                  <pic:nvPicPr>
+                    <pic:cNvPr id="0" name="Picture 10"/>
+                    <pic:cNvPicPr>
+                      <a:picLocks noChangeAspect="1" noChangeArrowheads="1"/>
+                    </pic:cNvPicPr>
+                  </pic:nvPicPr>
+                  <pic:blipFill>
+                    <a:blip r:embed="rId12">
+                      <a:extLst>
+                        <a:ext uri="{28A0092B-C50C-407E-A947-70E740481C1C}">
+                          <a14:useLocalDpi xmlns:a14="http://schemas.microsoft.com/office/drawing/2010/main" val="0"/>
+                        </a:ext>
+                      </a:extLst>
+                    </a:blip>
+                    <a:srcRect/>
+                    <a:stretch>
+                      <a:fillRect/>
+                    </a:stretch>
+                  </pic:blipFill>
+                  <pic:spPr bwMode="auto">
+                    <a:xfrm>
+                      <a:off x="0" y="0"/>
+                      <a:ext cx="2173190" cy="2467405"/>
+                    </a:xfrm>
+                    <a:prstGeom prst="rect">
+                      <a:avLst/>
+                    </a:prstGeom>
+                    <a:noFill/>
+                    <a:ln>
+                      <a:noFill/>
+                    </a:ln>
+                  </pic:spPr>
+                </pic:pic>
+              </a:graphicData>
+            </a:graphic>
+          </wp:inline>
+        </w:drawing>
+      </w:r>
+      <w:r>
+        <w:rPr>
+          <w:noProof/>
+        </w:rPr>
+        <w:drawing>
+          <wp:inline distT="0" distB="0" distL="0" distR="0" wp14:anchorId="7D5D0BF0" wp14:editId="7B3DC2C9">
+            <wp:extent cx="2334895" cy="2451196"/>
+            <wp:effectExtent l="0" t="0" r="8255" b="6350"/>
+            <wp:docPr id="11" name="Picture 11"/>
+            <wp:cNvGraphicFramePr>
+              <a:graphicFrameLocks xmlns:a="http://schemas.openxmlformats.org/drawingml/2006/main" noChangeAspect="1"/>
+            </wp:cNvGraphicFramePr>
+            <a:graphic xmlns:a="http://schemas.openxmlformats.org/drawingml/2006/main">
+              <a:graphicData uri="http://schemas.openxmlformats.org/drawingml/2006/picture">
+                <pic:pic xmlns:pic="http://schemas.openxmlformats.org/drawingml/2006/picture">
+                  <pic:nvPicPr>
+                    <pic:cNvPr id="0" name="Picture 9"/>
+                    <pic:cNvPicPr>
+                      <a:picLocks noChangeAspect="1" noChangeArrowheads="1"/>
+                    </pic:cNvPicPr>
+                  </pic:nvPicPr>
+                  <pic:blipFill>
+                    <a:blip r:embed="rId13">
+                      <a:extLst>
+                        <a:ext uri="{28A0092B-C50C-407E-A947-70E740481C1C}">
+                          <a14:useLocalDpi xmlns:a14="http://schemas.microsoft.com/office/drawing/2010/main" val="0"/>
+                        </a:ext>
+                      </a:extLst>
+                    </a:blip>
+                    <a:srcRect/>
+                    <a:stretch>
+                      <a:fillRect/>
+                    </a:stretch>
+                  </pic:blipFill>
+                  <pic:spPr bwMode="auto">
+                    <a:xfrm>
+                      <a:off x="0" y="0"/>
+                      <a:ext cx="2347522" cy="2464452"/>
+                    </a:xfrm>
+                    <a:prstGeom prst="rect">
+                      <a:avLst/>
+                    </a:prstGeom>
+                    <a:noFill/>
+                    <a:ln>
+                      <a:noFill/>
+                    </a:ln>
+                  </pic:spPr>
+                </pic:pic>
+              </a:graphicData>
+            </a:graphic>
+          </wp:inline>
+        </w:drawing>
+      </w:r>
+    </w:p>
+    <w:p>
+      <w:pPr>
+        <w:jc w:val="center"/>
+      </w:pPr>
+      <w:r>
+        <w:rPr>
+          <w:noProof/>
+        </w:rPr>
+        <w:drawing>
+          <wp:inline distT="0" distB="0" distL="0" distR="0" wp14:anchorId="63394F88" wp14:editId="6773E54B">
+            <wp:extent cx="2160814" cy="2648103"/>
+            <wp:effectExtent l="0" t="0" r="0" b="0"/>
+            <wp:docPr id="13" name="Picture 13"/>
+            <wp:cNvGraphicFramePr>
+              <a:graphicFrameLocks xmlns:a="http://schemas.openxmlformats.org/drawingml/2006/main" noChangeAspect="1"/>
+            </wp:cNvGraphicFramePr>
+            <a:graphic xmlns:a="http://schemas.openxmlformats.org/drawingml/2006/main">
+              <a:graphicData uri="http://schemas.openxmlformats.org/drawingml/2006/picture">
+                <pic:pic xmlns:pic="http://schemas.openxmlformats.org/drawingml/2006/picture">
+                  <pic:nvPicPr>
+                    <pic:cNvPr id="0" name="Picture 11"/>
+                    <pic:cNvPicPr>
+                      <a:picLocks noChangeAspect="1" noChangeArrowheads="1"/>
+                    </pic:cNvPicPr>
+                  </pic:nvPicPr>
+                  <pic:blipFill>
+                    <a:blip r:embed="rId14">
+                      <a:extLst>
+                        <a:ext uri="{28A0092B-C50C-407E-A947-70E740481C1C}">
+                          <a14:useLocalDpi xmlns:a14="http://schemas.microsoft.com/office/drawing/2010/main" val="0"/>
+                        </a:ext>
+                      </a:extLst>
+                    </a:blip>
+                    <a:srcRect/>
+                    <a:stretch>
+                      <a:fillRect/>
+                    </a:stretch>
+                  </pic:blipFill>
+                  <pic:spPr bwMode="auto">
+                    <a:xfrm>
+                      <a:off x="0" y="0"/>
+                      <a:ext cx="2163469" cy="2651356"/>
+                    </a:xfrm>
+                    <a:prstGeom prst="rect">
+                      <a:avLst/>
+                    </a:prstGeom>
+                    <a:noFill/>
+                    <a:ln>
+                      <a:noFill/>
+                    </a:ln>
+                  </pic:spPr>
+                </pic:pic>
+              </a:graphicData>
+            </a:graphic>
+          </wp:inline>
+        </w:drawing>
+      </w:r>
+      <w:r>
+        <w:rPr>
+          <w:noProof/>
+        </w:rPr>
+        <w:drawing>
+          <wp:inline distT="0" distB="0" distL="0" distR="0" wp14:anchorId="497E660F" wp14:editId="7500299B">
+            <wp:extent cx="2987687" cy="2646071"/>
+            <wp:effectExtent l="0" t="0" r="3175" b="1905"/>
+            <wp:docPr id="14" name="Picture 14"/>
+            <wp:cNvGraphicFramePr>
+              <a:graphicFrameLocks xmlns:a="http://schemas.openxmlformats.org/drawingml/2006/main" noChangeAspect="1"/>
+            </wp:cNvGraphicFramePr>
+            <a:graphic xmlns:a="http://schemas.openxmlformats.org/drawingml/2006/main">
+              <a:graphicData uri="http://schemas.openxmlformats.org/drawingml/2006/picture">
+                <pic:pic xmlns:pic="http://schemas.openxmlformats.org/drawingml/2006/picture">
+                  <pic:nvPicPr>
+                    <pic:cNvPr id="0" name="Picture 12"/>
+                    <pic:cNvPicPr>
+                      <a:picLocks noChangeAspect="1" noChangeArrowheads="1"/>
+                    </pic:cNvPicPr>
+                  </pic:nvPicPr>
+                  <pic:blipFill>
+                    <a:blip r:embed="rId15">
+                      <a:extLst>
+                        <a:ext uri="{28A0092B-C50C-407E-A947-70E740481C1C}">
+                          <a14:useLocalDpi xmlns:a14="http://schemas.microsoft.com/office/drawing/2010/main" val="0"/>
+                        </a:ext>
+                      </a:extLst>
+                    </a:blip>
+                    <a:srcRect/>
+                    <a:stretch>
+                      <a:fillRect/>
+                    </a:stretch>
+                  </pic:blipFill>
+                  <pic:spPr bwMode="auto">
+                    <a:xfrm>
+                      <a:off x="0" y="0"/>
+                      <a:ext cx="3006011" cy="2662300"/>
+                    </a:xfrm>
+                    <a:prstGeom prst="rect">
+                      <a:avLst/>
+                    </a:prstGeom>
+                    <a:noFill/>
+                    <a:ln>
+                      <a:noFill/>
+                    </a:ln>
+                  </pic:spPr>
+                </pic:pic>
+              </a:graphicData>
+            </a:graphic>
+          </wp:inline>
+        </w:drawing>
+      </w:r>
+    </w:p>
+    <w:p/>
+    <w:p/>
+    <w:p>
+      <w:pPr>
+        <w:pStyle w:val="Heading1"/>
+        <w:numPr>
+          <w:ilvl w:val="0"/>
+          <w:numId w:val="1"/>
+        </w:numPr>
+      </w:pPr>
+      <w:r>
+        <w:t xml:space="preserve">Upute za </w:t>
+      </w:r>
+      <w:r>
+        <w:t>pokretanje</w:t>
+      </w:r>
+    </w:p>
+    <w:p/>
+    <w:p>
+      <w:r>
+        <w:t xml:space="preserve">Na </w:t>
+      </w:r>
+      <w:proofErr w:type="spellStart"/>
+      <w:r>
+        <w:t>git</w:t>
+      </w:r>
+      <w:proofErr w:type="spellEnd"/>
+      <w:r>
+        <w:t xml:space="preserve"> repozitoriju nalazi se arhiva sa zapakiranim </w:t>
+      </w:r>
+      <w:proofErr w:type="spellStart"/>
+      <w:r>
+        <w:t>installer</w:t>
+      </w:r>
+      <w:proofErr w:type="spellEnd"/>
+      <w:r>
+        <w:t xml:space="preserve">-om </w:t>
+      </w:r>
+      <w:r>
+        <w:t xml:space="preserve">igre </w:t>
+      </w:r>
+      <w:proofErr w:type="spellStart"/>
+      <w:r>
+        <w:t>Bewitch</w:t>
+      </w:r>
+      <w:proofErr w:type="spellEnd"/>
+      <w:r>
+        <w:t xml:space="preserve">. Potrebno je preuzeti arhivu, raspakirati i pokrenuti. Ako se pojavi upozorenje Windows-ovog sigurnosnog sustava, potrebno je pritisnuti gumb „More info“ te dati ovlasti za pokretanje instalacije. </w:t>
+      </w:r>
+      <w:r>
+        <w:t xml:space="preserve">Dalje je samo potrebno odabrati želimo li kreirati desktop </w:t>
+      </w:r>
+      <w:proofErr w:type="spellStart"/>
+      <w:r>
+        <w:t>shortcut</w:t>
+      </w:r>
+      <w:proofErr w:type="spellEnd"/>
+      <w:r>
+        <w:t>, odabrati lokaciju instalacije i na kraju pritisnuti „</w:t>
+      </w:r>
+      <w:proofErr w:type="spellStart"/>
+      <w:r>
+        <w:t>Install</w:t>
+      </w:r>
+      <w:proofErr w:type="spellEnd"/>
+      <w:r>
+        <w:t xml:space="preserve">“.  Igra se može pokrenuti odmah po završetku instalacije, preko </w:t>
+      </w:r>
+      <w:proofErr w:type="spellStart"/>
+      <w:r>
+        <w:t>shortcuta</w:t>
+      </w:r>
+      <w:proofErr w:type="spellEnd"/>
+      <w:r>
+        <w:t xml:space="preserve"> ili preko izvršne datoteke koja se nalazi na odabranoj lokaciji instalacije.</w:t>
+      </w:r>
+    </w:p>
+    <w:p/>
+    <w:p/>
+    <w:p/>
     <w:p/>
     <w:p/>
     <w:p/>
@@ -258,8 +1526,132 @@
       </w:rPr>
     </w:lvl>
   </w:abstractNum>
+  <w:abstractNum w:abstractNumId="1" w15:restartNumberingAfterBreak="0">
+    <w:nsid w:val="74C206EA"/>
+    <w:multiLevelType w:val="multilevel"/>
+    <w:tmpl w:val="255219DE"/>
+    <w:lvl w:ilvl="0">
+      <w:start w:val="1"/>
+      <w:numFmt w:val="decimal"/>
+      <w:lvlText w:val="%1."/>
+      <w:lvlJc w:val="left"/>
+      <w:pPr>
+        <w:ind w:left="720" w:hanging="360"/>
+      </w:pPr>
+      <w:rPr>
+        <w:rFonts w:hint="default"/>
+      </w:rPr>
+    </w:lvl>
+    <w:lvl w:ilvl="1">
+      <w:start w:val="1"/>
+      <w:numFmt w:val="decimal"/>
+      <w:isLgl/>
+      <w:lvlText w:val="%1.%2."/>
+      <w:lvlJc w:val="left"/>
+      <w:pPr>
+        <w:ind w:left="1080" w:hanging="720"/>
+      </w:pPr>
+      <w:rPr>
+        <w:rFonts w:hint="default"/>
+      </w:rPr>
+    </w:lvl>
+    <w:lvl w:ilvl="2">
+      <w:start w:val="1"/>
+      <w:numFmt w:val="decimal"/>
+      <w:isLgl/>
+      <w:lvlText w:val="%1.%2.%3."/>
+      <w:lvlJc w:val="left"/>
+      <w:pPr>
+        <w:ind w:left="1080" w:hanging="720"/>
+      </w:pPr>
+      <w:rPr>
+        <w:rFonts w:hint="default"/>
+      </w:rPr>
+    </w:lvl>
+    <w:lvl w:ilvl="3">
+      <w:start w:val="1"/>
+      <w:numFmt w:val="decimal"/>
+      <w:isLgl/>
+      <w:lvlText w:val="%1.%2.%3.%4."/>
+      <w:lvlJc w:val="left"/>
+      <w:pPr>
+        <w:ind w:left="1440" w:hanging="1080"/>
+      </w:pPr>
+      <w:rPr>
+        <w:rFonts w:hint="default"/>
+      </w:rPr>
+    </w:lvl>
+    <w:lvl w:ilvl="4">
+      <w:start w:val="1"/>
+      <w:numFmt w:val="decimal"/>
+      <w:isLgl/>
+      <w:lvlText w:val="%1.%2.%3.%4.%5."/>
+      <w:lvlJc w:val="left"/>
+      <w:pPr>
+        <w:ind w:left="1440" w:hanging="1080"/>
+      </w:pPr>
+      <w:rPr>
+        <w:rFonts w:hint="default"/>
+      </w:rPr>
+    </w:lvl>
+    <w:lvl w:ilvl="5">
+      <w:start w:val="1"/>
+      <w:numFmt w:val="decimal"/>
+      <w:isLgl/>
+      <w:lvlText w:val="%1.%2.%3.%4.%5.%6."/>
+      <w:lvlJc w:val="left"/>
+      <w:pPr>
+        <w:ind w:left="1800" w:hanging="1440"/>
+      </w:pPr>
+      <w:rPr>
+        <w:rFonts w:hint="default"/>
+      </w:rPr>
+    </w:lvl>
+    <w:lvl w:ilvl="6">
+      <w:start w:val="1"/>
+      <w:numFmt w:val="decimal"/>
+      <w:isLgl/>
+      <w:lvlText w:val="%1.%2.%3.%4.%5.%6.%7."/>
+      <w:lvlJc w:val="left"/>
+      <w:pPr>
+        <w:ind w:left="1800" w:hanging="1440"/>
+      </w:pPr>
+      <w:rPr>
+        <w:rFonts w:hint="default"/>
+      </w:rPr>
+    </w:lvl>
+    <w:lvl w:ilvl="7">
+      <w:start w:val="1"/>
+      <w:numFmt w:val="decimal"/>
+      <w:isLgl/>
+      <w:lvlText w:val="%1.%2.%3.%4.%5.%6.%7.%8."/>
+      <w:lvlJc w:val="left"/>
+      <w:pPr>
+        <w:ind w:left="2160" w:hanging="1800"/>
+      </w:pPr>
+      <w:rPr>
+        <w:rFonts w:hint="default"/>
+      </w:rPr>
+    </w:lvl>
+    <w:lvl w:ilvl="8">
+      <w:start w:val="1"/>
+      <w:numFmt w:val="decimal"/>
+      <w:isLgl/>
+      <w:lvlText w:val="%1.%2.%3.%4.%5.%6.%7.%8.%9."/>
+      <w:lvlJc w:val="left"/>
+      <w:pPr>
+        <w:ind w:left="2160" w:hanging="1800"/>
+      </w:pPr>
+      <w:rPr>
+        <w:rFonts w:hint="default"/>
+      </w:rPr>
+    </w:lvl>
+  </w:abstractNum>
   <w:num w:numId="1" w16cid:durableId="220600110">
     <w:abstractNumId w:val="0"/>
+  </w:num>
+  <w:num w:numId="2" w16cid:durableId="1609316118">
+    <w:abstractNumId w:val="1"/>
   </w:num>
 </w:numbering>
 </file>
@@ -708,6 +2100,28 @@
       <w:szCs w:val="26"/>
     </w:rPr>
   </w:style>
+  <w:style w:type="paragraph" w:styleId="Heading3">
+    <w:name w:val="heading 3"/>
+    <w:basedOn w:val="Normal"/>
+    <w:next w:val="Normal"/>
+    <w:link w:val="Heading3Char"/>
+    <w:uiPriority w:val="9"/>
+    <w:unhideWhenUsed/>
+    <w:qFormat/>
+    <w:rsid w:val="00642D9D"/>
+    <w:pPr>
+      <w:keepNext/>
+      <w:keepLines/>
+      <w:spacing w:before="40" w:after="0"/>
+      <w:outlineLvl w:val="2"/>
+    </w:pPr>
+    <w:rPr>
+      <w:rFonts w:asciiTheme="majorHAnsi" w:eastAsiaTheme="majorEastAsia" w:hAnsiTheme="majorHAnsi" w:cstheme="majorBidi"/>
+      <w:color w:val="1F3763" w:themeColor="accent1" w:themeShade="7F"/>
+      <w:sz w:val="24"/>
+      <w:szCs w:val="24"/>
+    </w:rPr>
+  </w:style>
   <w:style w:type="character" w:default="1" w:styleId="DefaultParagraphFont">
     <w:name w:val="Default Paragraph Font"/>
     <w:uiPriority w:val="1"/>
@@ -759,6 +2173,30 @@
       <w:color w:val="2F5496" w:themeColor="accent1" w:themeShade="BF"/>
       <w:sz w:val="26"/>
       <w:szCs w:val="26"/>
+    </w:rPr>
+  </w:style>
+  <w:style w:type="paragraph" w:styleId="ListParagraph">
+    <w:name w:val="List Paragraph"/>
+    <w:basedOn w:val="Normal"/>
+    <w:uiPriority w:val="34"/>
+    <w:qFormat/>
+    <w:rsid w:val="00281AA9"/>
+    <w:pPr>
+      <w:ind w:left="720"/>
+      <w:contextualSpacing/>
+    </w:pPr>
+  </w:style>
+  <w:style w:type="character" w:customStyle="1" w:styleId="Heading3Char">
+    <w:name w:val="Heading 3 Char"/>
+    <w:basedOn w:val="DefaultParagraphFont"/>
+    <w:link w:val="Heading3"/>
+    <w:uiPriority w:val="9"/>
+    <w:rsid w:val="00642D9D"/>
+    <w:rPr>
+      <w:rFonts w:asciiTheme="majorHAnsi" w:eastAsiaTheme="majorEastAsia" w:hAnsiTheme="majorHAnsi" w:cstheme="majorBidi"/>
+      <w:color w:val="1F3763" w:themeColor="accent1" w:themeShade="7F"/>
+      <w:sz w:val="24"/>
+      <w:szCs w:val="24"/>
     </w:rPr>
   </w:style>
 </w:styles>

</xml_diff>